<commit_message>
update design defnition for prototypong system.
TODO: write a plan for development.
Recommended to phases: prototyping on dev boards and prototyping to standalone PCB.
</commit_message>
<xml_diff>
--- a/info/Design requirements.docx
+++ b/info/Design requirements.docx
@@ -437,8 +437,6 @@
             <w:r>
               <w:t>Creation</w:t>
             </w:r>
-            <w:bookmarkStart w:id="0" w:name="_GoBack"/>
-            <w:bookmarkEnd w:id="0"/>
           </w:p>
         </w:tc>
       </w:tr>
@@ -482,6 +480,50 @@
         <w:br w:type="page"/>
       </w:r>
     </w:p>
+    <w:sdt>
+      <w:sdtPr>
+        <w:id w:val="747461122"/>
+        <w:docPartObj>
+          <w:docPartGallery w:val="Table of Contents"/>
+          <w:docPartUnique/>
+        </w:docPartObj>
+      </w:sdtPr>
+      <w:sdtEndPr>
+        <w:rPr>
+          <w:rFonts w:ascii="Arial" w:eastAsia="Arial" w:hAnsi="Arial" w:cs="Arial"/>
+          <w:b/>
+          <w:bCs/>
+          <w:noProof/>
+          <w:color w:val="000000"/>
+          <w:sz w:val="22"/>
+          <w:szCs w:val="22"/>
+          <w:lang w:val="en-GB" w:eastAsia="en-GB"/>
+        </w:rPr>
+      </w:sdtEndPr>
+      <w:sdtContent>
+        <w:p>
+          <w:pPr>
+            <w:pStyle w:val="TOCHeading"/>
+          </w:pPr>
+          <w:r>
+            <w:t>Contents</w:t>
+          </w:r>
+        </w:p>
+        <w:p>
+          <w:fldSimple w:instr=" TOC \o &quot;1-3&quot; \h \z \u ">
+            <w:r>
+              <w:rPr>
+                <w:b/>
+                <w:bCs/>
+                <w:noProof/>
+                <w:lang w:val="en-US"/>
+              </w:rPr>
+              <w:t>No table of contents entries found.</w:t>
+            </w:r>
+          </w:fldSimple>
+        </w:p>
+      </w:sdtContent>
+    </w:sdt>
     <w:p>
       <w:pPr>
         <w:pStyle w:val="ListParagraph"/>
@@ -572,6 +614,8 @@
       <w:r>
         <w:t>E-paper flip case functions</w:t>
       </w:r>
+      <w:bookmarkStart w:id="0" w:name="_GoBack"/>
+      <w:bookmarkEnd w:id="0"/>
     </w:p>
     <w:p/>
     <w:p>
@@ -589,7 +633,15 @@
         <w:t>Handshake to an Android app to d</w:t>
       </w:r>
       <w:r>
-        <w:t>isplay epub format</w:t>
+        <w:t xml:space="preserve">isplay </w:t>
+      </w:r>
+      <w:proofErr w:type="spellStart"/>
+      <w:r>
+        <w:t>epub</w:t>
+      </w:r>
+      <w:proofErr w:type="spellEnd"/>
+      <w:r>
+        <w:t xml:space="preserve"> format</w:t>
       </w:r>
       <w:r>
         <w:t>.</w:t>
@@ -628,7 +680,23 @@
     </w:p>
     <w:p>
       <w:r>
-        <w:t>Capable of display ebooks in epub format</w:t>
+        <w:t xml:space="preserve">Capable of display </w:t>
+      </w:r>
+      <w:proofErr w:type="spellStart"/>
+      <w:r>
+        <w:t>ebooks</w:t>
+      </w:r>
+      <w:proofErr w:type="spellEnd"/>
+      <w:r>
+        <w:t xml:space="preserve"> in </w:t>
+      </w:r>
+      <w:proofErr w:type="spellStart"/>
+      <w:r>
+        <w:t>epub</w:t>
+      </w:r>
+      <w:proofErr w:type="spellEnd"/>
+      <w:r>
+        <w:t xml:space="preserve"> format</w:t>
       </w:r>
       <w:r>
         <w:t>.</w:t>
@@ -651,8 +719,13 @@
     </w:p>
     <w:p>
       <w:r>
-        <w:t>Handshaking with Flipcase</w:t>
-      </w:r>
+        <w:t xml:space="preserve">Handshaking with </w:t>
+      </w:r>
+      <w:proofErr w:type="spellStart"/>
+      <w:r>
+        <w:t>Flipcase</w:t>
+      </w:r>
+      <w:proofErr w:type="spellEnd"/>
     </w:p>
     <w:p>
       <w:r>
@@ -662,8 +735,8 @@
     <w:p/>
     <w:p/>
     <w:sectPr>
-      <w:footerReference w:type="default" r:id="rId7"/>
-      <w:footerReference w:type="first" r:id="rId8"/>
+      <w:footerReference w:type="default" r:id="rId8"/>
+      <w:footerReference w:type="first" r:id="rId9"/>
       <w:pgSz w:w="12240" w:h="15840"/>
       <w:pgMar w:top="1440" w:right="1440" w:bottom="1440" w:left="1440" w:header="720" w:footer="720" w:gutter="0"/>
       <w:pgNumType w:start="0"/>
@@ -707,7 +780,11 @@
       <w:pStyle w:val="Footer"/>
     </w:pPr>
     <w:r>
-      <w:t>Draft A  13</w:t>
+      <w:t xml:space="preserve">Draft </w:t>
+    </w:r>
+    <w:proofErr w:type="gramStart"/>
+    <w:r>
+      <w:t>A  13</w:t>
     </w:r>
     <w:r>
       <w:rPr>
@@ -715,6 +792,7 @@
       </w:rPr>
       <w:t>th</w:t>
     </w:r>
+    <w:proofErr w:type="gramEnd"/>
     <w:r>
       <w:t xml:space="preserve"> Nov 2015</w:t>
     </w:r>
@@ -1520,6 +1598,27 @@
       </w:tblCellMar>
     </w:tblPr>
   </w:style>
+  <w:style w:type="paragraph" w:styleId="TOCHeading">
+    <w:name w:val="TOC Heading"/>
+    <w:basedOn w:val="Heading1"/>
+    <w:next w:val="Normal"/>
+    <w:uiPriority w:val="39"/>
+    <w:unhideWhenUsed/>
+    <w:qFormat/>
+    <w:rsid w:val="00F07E97"/>
+    <w:pPr>
+      <w:spacing w:before="240" w:after="0" w:line="259" w:lineRule="auto"/>
+      <w:contextualSpacing w:val="0"/>
+      <w:outlineLvl w:val="9"/>
+    </w:pPr>
+    <w:rPr>
+      <w:rFonts w:asciiTheme="majorHAnsi" w:eastAsiaTheme="majorEastAsia" w:hAnsiTheme="majorHAnsi" w:cstheme="majorBidi"/>
+      <w:color w:val="2E74B5" w:themeColor="accent1" w:themeShade="BF"/>
+      <w:sz w:val="32"/>
+      <w:szCs w:val="32"/>
+      <w:lang w:val="en-US" w:eastAsia="en-US"/>
+    </w:rPr>
+  </w:style>
 </w:styles>
 </file>
 
@@ -1735,7 +1834,7 @@
   <w:rsids>
     <w:rsidRoot w:val="0000610C"/>
     <w:rsid w:val="0000610C"/>
-    <w:rsid w:val="001C20B9"/>
+    <w:rsid w:val="00690041"/>
   </w:rsids>
   <m:mathPr>
     <m:mathFont m:val="Cambria Math"/>
@@ -2468,4 +2567,16 @@
     </a:ext>
   </a:extLst>
 </a:theme>
+</file>
+
+<file path=customXml/item1.xml><?xml version="1.0" encoding="utf-8"?>
+<b:Sources xmlns:b="http://schemas.openxmlformats.org/officeDocument/2006/bibliography" xmlns="http://schemas.openxmlformats.org/officeDocument/2006/bibliography" SelectedStyle="\APASixthEditionOfficeOnline.xsl" StyleName="APA" Version="6"/>
+</file>
+
+<file path=customXml/itemProps1.xml><?xml version="1.0" encoding="utf-8"?>
+<ds:datastoreItem xmlns:ds="http://schemas.openxmlformats.org/officeDocument/2006/customXml" ds:itemID="{E11F8C4E-DF0C-4755-9326-A060B64E4445}">
+  <ds:schemaRefs>
+    <ds:schemaRef ds:uri="http://schemas.openxmlformats.org/officeDocument/2006/bibliography"/>
+  </ds:schemaRefs>
+</ds:datastoreItem>
 </file>
</xml_diff>